<commit_message>
For loop tests passing.
</commit_message>
<xml_diff>
--- a/test/content/template/for_loops/correct_render/in_different_paragraph_blank_group.docx
+++ b/test/content/template/for_loops/correct_render/in_different_paragraph_blank_group.docx
@@ -13,35 +13,19 @@
     <w:p/>
     <w:p/>
     <w:p>
-      <w:proofErr w:type="gramStart"/>
       <w:r>
-        <w:t>cool</w:t>
-      </w:r>
-      <w:proofErr w:type="gramEnd"/>
-      <w:r>
-        <w:t xml:space="preserve"> story bro </w:t>
+        <w:t xml:space="preserve">cool story bro </w:t>
       </w:r>
     </w:p>
     <w:p/>
     <w:p/>
     <w:p>
       <w:r>
-        <w:t>(</w:t>
-      </w:r>
-      <w:proofErr w:type="gramStart"/>
-      <w:r>
-        <w:t>shrug</w:t>
-      </w:r>
-      <w:proofErr w:type="gramEnd"/>
-      <w:r>
-        <w:t>)</w:t>
+        <w:t>(shrug)</w:t>
       </w:r>
     </w:p>
     <w:p/>
-    <w:p>
-      <w:bookmarkStart w:id="0" w:name="_GoBack"/>
-      <w:bookmarkEnd w:id="0"/>
-    </w:p>
+    <w:p/>
     <w:p/>
     <w:p/>
     <w:p/>

</xml_diff>